<commit_message>
UML added delete word when there are not more edits needed
</commit_message>
<xml_diff>
--- a/comp249_assignment/UML.docx
+++ b/comp249_assignment/UML.docx
@@ -2,8 +2,13 @@
 <file path=word/document.xml><?xml version="1.0" encoding="utf-8"?>
 <w:document xmlns:wpc="http://schemas.microsoft.com/office/word/2010/wordprocessingCanvas" xmlns:cx="http://schemas.microsoft.com/office/drawing/2014/chartex" xmlns:mc="http://schemas.openxmlformats.org/markup-compatibility/2006" xmlns:o="urn:schemas-microsoft-com:office:office" xmlns:r="http://schemas.openxmlformats.org/officeDocument/2006/relationships" xmlns:m="http://schemas.openxmlformats.org/officeDocument/2006/math" xmlns:v="urn:schemas-microsoft-com:vml" xmlns:wp14="http://schemas.microsoft.com/office/word/2010/wordprocessingDrawing" xmlns:wp="http://schemas.openxmlformats.org/drawingml/2006/wordprocessingDrawing" xmlns:w10="urn:schemas-microsoft-com:office:word" xmlns:w="http://schemas.openxmlformats.org/wordprocessingml/2006/main" xmlns:w14="http://schemas.microsoft.com/office/word/2010/wordml" xmlns:w15="http://schemas.microsoft.com/office/word/2012/wordml" xmlns:w16se="http://schemas.microsoft.com/office/word/2015/wordml/symex" xmlns:wpg="http://schemas.microsoft.com/office/word/2010/wordprocessingGroup" xmlns:wpi="http://schemas.microsoft.com/office/word/2010/wordprocessingInk" xmlns:wne="http://schemas.microsoft.com/office/word/2006/wordml" xmlns:wps="http://schemas.microsoft.com/office/word/2010/wordprocessingShape" mc:Ignorable="w14 w15 w16se wp14">
   <w:body>
+    <w:bookmarkStart w:id="0" w:name="_GoBack"/>
+    <w:bookmarkEnd w:id="0"/>
     <w:p>
       <w:r>
+        <w:rPr>
+          <w:noProof/>
+        </w:rPr>
         <mc:AlternateContent>
           <mc:Choice Requires="wps">
             <w:drawing>
@@ -177,14 +182,12 @@
                             <w:r>
                               <w:t>+</w:t>
                             </w:r>
-                            <w:proofErr w:type="gramStart"/>
                             <w:r>
                               <w:t>set</w:t>
                             </w:r>
                             <w:r>
                               <w:t>Price(</w:t>
                             </w:r>
-                            <w:proofErr w:type="gramEnd"/>
                             <w:r>
                               <w:t>price : Double</w:t>
                             </w:r>
@@ -199,23 +202,38 @@
                             <w:r>
                               <w:t>+</w:t>
                             </w:r>
-                            <w:proofErr w:type="gramStart"/>
-                            <w:r>
-                              <w:t>getPrice(</w:t>
-                            </w:r>
-                            <w:proofErr w:type="gramEnd"/>
+                            <w:r>
+                              <w:t>getPrice()</w:t>
+                            </w:r>
+                            <w:r>
+                              <w:t xml:space="preserve"> </w:t>
+                            </w:r>
+                            <w:r>
+                              <w:t xml:space="preserve">: </w:t>
+                            </w:r>
+                            <w:r>
+                              <w:t>Double</w:t>
+                            </w:r>
+                          </w:p>
+                          <w:p>
+                            <w:pPr>
+                              <w:pStyle w:val="UMLtext"/>
+                            </w:pPr>
+                            <w:r>
+                              <w:t>+</w:t>
+                            </w:r>
+                            <w:r>
+                              <w:t>set</w:t>
+                            </w:r>
+                            <w:r>
+                              <w:t>Number_of_pages(</w:t>
+                            </w:r>
+                            <w:r>
+                              <w:t>number_of_pages : Integer</w:t>
+                            </w:r>
                             <w:r>
                               <w:t>)</w:t>
                             </w:r>
-                            <w:r>
-                              <w:t xml:space="preserve"> </w:t>
-                            </w:r>
-                            <w:r>
-                              <w:t xml:space="preserve">: </w:t>
-                            </w:r>
-                            <w:r>
-                              <w:t>Double</w:t>
-                            </w:r>
                           </w:p>
                           <w:p>
                             <w:pPr>
@@ -225,21 +243,7 @@
                               <w:t>+</w:t>
                             </w:r>
                             <w:r>
-                              <w:t>set</w:t>
-                            </w:r>
-                            <w:r>
-                              <w:t>Number_of_</w:t>
-                            </w:r>
-                            <w:proofErr w:type="gramStart"/>
-                            <w:r>
-                              <w:t>pages(</w:t>
-                            </w:r>
-                            <w:proofErr w:type="gramEnd"/>
-                            <w:r>
-                              <w:t>number_of_pages : Integer</w:t>
-                            </w:r>
-                            <w:r>
-                              <w:t>)</w:t>
+                              <w:t>getNumber_of_pages() : Integer</w:t>
                             </w:r>
                           </w:p>
                           <w:p>
@@ -249,37 +253,13 @@
                             <w:r>
                               <w:t>+</w:t>
                             </w:r>
-                            <w:r>
-                              <w:t>getNumber_of_</w:t>
-                            </w:r>
-                            <w:proofErr w:type="gramStart"/>
-                            <w:r>
-                              <w:t>pages(</w:t>
-                            </w:r>
-                            <w:proofErr w:type="gramEnd"/>
-                            <w:r>
-                              <w:t>) : Integer</w:t>
-                            </w:r>
-                          </w:p>
-                          <w:p>
-                            <w:pPr>
-                              <w:pStyle w:val="UMLtext"/>
-                            </w:pPr>
-                            <w:r>
-                              <w:t>+</w:t>
-                            </w:r>
-                            <w:proofErr w:type="spellStart"/>
-                            <w:proofErr w:type="gramStart"/>
+                            <w:proofErr w:type="spellStart"/>
                             <w:r>
                               <w:t>toString</w:t>
                             </w:r>
                             <w:proofErr w:type="spellEnd"/>
                             <w:r>
-                              <w:t>(</w:t>
-                            </w:r>
-                            <w:proofErr w:type="gramEnd"/>
-                            <w:r>
-                              <w:t>)</w:t>
+                              <w:t>()</w:t>
                             </w:r>
                             <w:r>
                               <w:t xml:space="preserve"> : String</w:t>
@@ -290,15 +270,7 @@
                               <w:pStyle w:val="UMLtext"/>
                             </w:pPr>
                             <w:r>
-                              <w:t>+</w:t>
-                            </w:r>
-                            <w:proofErr w:type="gramStart"/>
-                            <w:r>
-                              <w:t>equals(</w:t>
-                            </w:r>
-                            <w:proofErr w:type="gramEnd"/>
-                            <w:r>
-                              <w:t>Object</w:t>
+                              <w:t>+equals(Object</w:t>
                             </w:r>
                             <w:r>
                               <w:t xml:space="preserve"> publication</w:t>
@@ -520,6 +492,9 @@
     </w:p>
     <w:p>
       <w:r>
+        <w:rPr>
+          <w:noProof/>
+        </w:rPr>
         <mc:AlternateContent>
           <mc:Choice Requires="wps">
             <w:drawing>
@@ -596,6 +571,9 @@
     <w:p/>
     <w:p>
       <w:r>
+        <w:rPr>
+          <w:noProof/>
+        </w:rPr>
         <mc:AlternateContent>
           <mc:Choice Requires="wps">
             <w:drawing>
@@ -771,17 +749,36 @@
                               <w:t>+</w:t>
                             </w:r>
                             <w:proofErr w:type="spellStart"/>
-                            <w:proofErr w:type="gramStart"/>
                             <w:r>
                               <w:t>getIssue</w:t>
                             </w:r>
                             <w:proofErr w:type="spellEnd"/>
                             <w:r>
+                              <w:t>() : Integer</w:t>
+                            </w:r>
+                          </w:p>
+                          <w:p>
+                            <w:pPr>
+                              <w:pStyle w:val="UMLtext"/>
+                            </w:pPr>
+                            <w:r>
+                              <w:t>+</w:t>
+                            </w:r>
+                            <w:proofErr w:type="spellStart"/>
+                            <w:r>
+                              <w:t>setIssue</w:t>
+                            </w:r>
+                            <w:proofErr w:type="spellEnd"/>
+                            <w:r>
                               <w:t>(</w:t>
                             </w:r>
-                            <w:proofErr w:type="gramEnd"/>
-                            <w:r>
-                              <w:t>) : Integer</w:t>
+                            <w:proofErr w:type="spellStart"/>
+                            <w:r>
+                              <w:t>issue_number</w:t>
+                            </w:r>
+                            <w:proofErr w:type="spellEnd"/>
+                            <w:r>
+                              <w:t xml:space="preserve"> : Integer)</w:t>
                             </w:r>
                           </w:p>
                           <w:p>
@@ -792,22 +789,36 @@
                               <w:t>+</w:t>
                             </w:r>
                             <w:proofErr w:type="spellStart"/>
-                            <w:proofErr w:type="gramStart"/>
-                            <w:r>
-                              <w:t>setIssue</w:t>
+                            <w:r>
+                              <w:t>getSpecialty</w:t>
+                            </w:r>
+                            <w:proofErr w:type="spellEnd"/>
+                            <w:r>
+                              <w:t>() : String</w:t>
+                            </w:r>
+                          </w:p>
+                          <w:p>
+                            <w:pPr>
+                              <w:pStyle w:val="UMLtext"/>
+                            </w:pPr>
+                            <w:r>
+                              <w:t>+</w:t>
+                            </w:r>
+                            <w:proofErr w:type="spellStart"/>
+                            <w:r>
+                              <w:t>setSpecialty</w:t>
                             </w:r>
                             <w:proofErr w:type="spellEnd"/>
                             <w:r>
                               <w:t>(</w:t>
                             </w:r>
                             <w:proofErr w:type="spellStart"/>
-                            <w:proofErr w:type="gramEnd"/>
-                            <w:r>
-                              <w:t>issue_number</w:t>
-                            </w:r>
-                            <w:proofErr w:type="spellEnd"/>
-                            <w:r>
-                              <w:t xml:space="preserve"> : Integer)</w:t>
+                            <w:r>
+                              <w:t>specialty_field</w:t>
+                            </w:r>
+                            <w:proofErr w:type="spellEnd"/>
+                            <w:r>
+                              <w:t xml:space="preserve"> : String)</w:t>
                             </w:r>
                           </w:p>
                           <w:p>
@@ -818,64 +829,12 @@
                               <w:t>+</w:t>
                             </w:r>
                             <w:proofErr w:type="spellStart"/>
-                            <w:proofErr w:type="gramStart"/>
-                            <w:r>
-                              <w:t>getSpecialty</w:t>
-                            </w:r>
-                            <w:proofErr w:type="spellEnd"/>
-                            <w:r>
-                              <w:t>(</w:t>
-                            </w:r>
-                            <w:proofErr w:type="gramEnd"/>
-                            <w:r>
-                              <w:t>) : String</w:t>
-                            </w:r>
-                          </w:p>
-                          <w:p>
-                            <w:pPr>
-                              <w:pStyle w:val="UMLtext"/>
-                            </w:pPr>
-                            <w:r>
-                              <w:t>+</w:t>
-                            </w:r>
-                            <w:proofErr w:type="spellStart"/>
-                            <w:proofErr w:type="gramStart"/>
-                            <w:r>
-                              <w:t>setSpecialty</w:t>
-                            </w:r>
-                            <w:proofErr w:type="spellEnd"/>
-                            <w:r>
-                              <w:t>(</w:t>
-                            </w:r>
-                            <w:proofErr w:type="spellStart"/>
-                            <w:proofErr w:type="gramEnd"/>
-                            <w:r>
-                              <w:t>specialty_field</w:t>
-                            </w:r>
-                            <w:proofErr w:type="spellEnd"/>
-                            <w:r>
-                              <w:t xml:space="preserve"> : String)</w:t>
-                            </w:r>
-                          </w:p>
-                          <w:p>
-                            <w:pPr>
-                              <w:pStyle w:val="UMLtext"/>
-                            </w:pPr>
-                            <w:r>
-                              <w:t>+</w:t>
-                            </w:r>
-                            <w:proofErr w:type="spellStart"/>
-                            <w:proofErr w:type="gramStart"/>
                             <w:r>
                               <w:t>toString</w:t>
                             </w:r>
                             <w:proofErr w:type="spellEnd"/>
                             <w:r>
-                              <w:t>(</w:t>
-                            </w:r>
-                            <w:proofErr w:type="gramEnd"/>
-                            <w:r>
-                              <w:t>)</w:t>
+                              <w:t>()</w:t>
                             </w:r>
                             <w:r>
                               <w:t xml:space="preserve"> : String</w:t>
@@ -886,15 +845,7 @@
                               <w:pStyle w:val="UMLtext"/>
                             </w:pPr>
                             <w:r>
-                              <w:t>+</w:t>
-                            </w:r>
-                            <w:proofErr w:type="gramStart"/>
-                            <w:r>
-                              <w:t>equals(</w:t>
-                            </w:r>
-                            <w:proofErr w:type="gramEnd"/>
-                            <w:r>
-                              <w:t>Object</w:t>
+                              <w:t>+equals(Object</w:t>
                             </w:r>
                             <w:r>
                               <w:t xml:space="preserve"> journal</w:t>
@@ -1256,7 +1207,6 @@
                               <w:t>+</w:t>
                             </w:r>
                             <w:proofErr w:type="spellStart"/>
-                            <w:proofErr w:type="gramStart"/>
                             <w:r>
                               <w:t>geti</w:t>
                             </w:r>
@@ -1265,11 +1215,34 @@
                             </w:r>
                             <w:proofErr w:type="spellEnd"/>
                             <w:r>
+                              <w:t>() : Long</w:t>
+                            </w:r>
+                          </w:p>
+                          <w:p>
+                            <w:pPr>
+                              <w:pStyle w:val="UMLtext"/>
+                            </w:pPr>
+                            <w:r>
+                              <w:t>+</w:t>
+                            </w:r>
+                            <w:proofErr w:type="spellStart"/>
+                            <w:r>
+                              <w:t>seti</w:t>
+                            </w:r>
+                            <w:r>
+                              <w:t>sbn</w:t>
+                            </w:r>
+                            <w:proofErr w:type="spellEnd"/>
+                            <w:r>
                               <w:t>(</w:t>
                             </w:r>
-                            <w:proofErr w:type="gramEnd"/>
-                            <w:r>
-                              <w:t>) : Long</w:t>
+                            <w:proofErr w:type="spellStart"/>
+                            <w:r>
+                              <w:t>isbn</w:t>
+                            </w:r>
+                            <w:proofErr w:type="spellEnd"/>
+                            <w:r>
+                              <w:t xml:space="preserve"> : Long)</w:t>
                             </w:r>
                           </w:p>
                           <w:p>
@@ -1280,25 +1253,39 @@
                               <w:t>+</w:t>
                             </w:r>
                             <w:proofErr w:type="spellStart"/>
-                            <w:proofErr w:type="gramStart"/>
+                            <w:r>
+                              <w:t>getIssueYear</w:t>
+                            </w:r>
+                            <w:proofErr w:type="spellEnd"/>
+                            <w:r>
+                              <w:t>() : Integer</w:t>
+                            </w:r>
+                          </w:p>
+                          <w:p>
+                            <w:pPr>
+                              <w:pStyle w:val="UMLtext"/>
+                            </w:pPr>
+                            <w:r>
+                              <w:t>+</w:t>
+                            </w:r>
+                            <w:proofErr w:type="spellStart"/>
                             <w:r>
                               <w:t>seti</w:t>
                             </w:r>
                             <w:r>
-                              <w:t>sbn</w:t>
+                              <w:t>ssueYear</w:t>
                             </w:r>
                             <w:proofErr w:type="spellEnd"/>
                             <w:r>
                               <w:t>(</w:t>
                             </w:r>
                             <w:proofErr w:type="spellStart"/>
-                            <w:proofErr w:type="gramEnd"/>
-                            <w:r>
-                              <w:t>isbn</w:t>
-                            </w:r>
-                            <w:proofErr w:type="spellEnd"/>
-                            <w:r>
-                              <w:t xml:space="preserve"> : Long)</w:t>
+                            <w:r>
+                              <w:t>issueYear</w:t>
+                            </w:r>
+                            <w:proofErr w:type="spellEnd"/>
+                            <w:r>
+                              <w:t xml:space="preserve"> : Integer)</w:t>
                             </w:r>
                           </w:p>
                           <w:p>
@@ -1309,17 +1296,80 @@
                               <w:t>+</w:t>
                             </w:r>
                             <w:proofErr w:type="spellStart"/>
-                            <w:proofErr w:type="gramStart"/>
-                            <w:r>
-                              <w:t>getIssueYear</w:t>
+                            <w:r>
+                              <w:t>gett</w:t>
+                            </w:r>
+                            <w:r>
+                              <w:t>itle</w:t>
+                            </w:r>
+                            <w:proofErr w:type="spellEnd"/>
+                            <w:r>
+                              <w:t>() : String</w:t>
+                            </w:r>
+                          </w:p>
+                          <w:p>
+                            <w:pPr>
+                              <w:pStyle w:val="UMLtext"/>
+                            </w:pPr>
+                            <w:r>
+                              <w:t>+</w:t>
+                            </w:r>
+                            <w:proofErr w:type="spellStart"/>
+                            <w:r>
+                              <w:t>sett</w:t>
+                            </w:r>
+                            <w:r>
+                              <w:t>itle</w:t>
+                            </w:r>
+                            <w:proofErr w:type="spellEnd"/>
+                            <w:r>
+                              <w:t>(title : String)</w:t>
+                            </w:r>
+                          </w:p>
+                          <w:p>
+                            <w:pPr>
+                              <w:pStyle w:val="UMLtext"/>
+                            </w:pPr>
+                            <w:r>
+                              <w:t>+</w:t>
+                            </w:r>
+                            <w:proofErr w:type="spellStart"/>
+                            <w:r>
+                              <w:t>geta</w:t>
+                            </w:r>
+                            <w:r>
+                              <w:t>uthorname</w:t>
+                            </w:r>
+                            <w:proofErr w:type="spellEnd"/>
+                            <w:r>
+                              <w:t>() : String</w:t>
+                            </w:r>
+                          </w:p>
+                          <w:p>
+                            <w:pPr>
+                              <w:pStyle w:val="UMLtext"/>
+                            </w:pPr>
+                            <w:r>
+                              <w:t>+</w:t>
+                            </w:r>
+                            <w:proofErr w:type="spellStart"/>
+                            <w:r>
+                              <w:t>seta</w:t>
+                            </w:r>
+                            <w:r>
+                              <w:t>uthorname</w:t>
                             </w:r>
                             <w:proofErr w:type="spellEnd"/>
                             <w:r>
                               <w:t>(</w:t>
                             </w:r>
-                            <w:proofErr w:type="gramEnd"/>
-                            <w:r>
-                              <w:t>) : Integer</w:t>
+                            <w:proofErr w:type="spellStart"/>
+                            <w:r>
+                              <w:t>authorname</w:t>
+                            </w:r>
+                            <w:proofErr w:type="spellEnd"/>
+                            <w:r>
+                              <w:t xml:space="preserve"> : String)</w:t>
                             </w:r>
                           </w:p>
                           <w:p>
@@ -1330,147 +1380,12 @@
                               <w:t>+</w:t>
                             </w:r>
                             <w:proofErr w:type="spellStart"/>
-                            <w:proofErr w:type="gramStart"/>
-                            <w:r>
-                              <w:t>seti</w:t>
-                            </w:r>
-                            <w:r>
-                              <w:t>ssueYear</w:t>
-                            </w:r>
-                            <w:proofErr w:type="spellEnd"/>
-                            <w:r>
-                              <w:t>(</w:t>
-                            </w:r>
-                            <w:proofErr w:type="spellStart"/>
-                            <w:proofErr w:type="gramEnd"/>
-                            <w:r>
-                              <w:t>issueYear</w:t>
-                            </w:r>
-                            <w:proofErr w:type="spellEnd"/>
-                            <w:r>
-                              <w:t xml:space="preserve"> : Integer)</w:t>
-                            </w:r>
-                          </w:p>
-                          <w:p>
-                            <w:pPr>
-                              <w:pStyle w:val="UMLtext"/>
-                            </w:pPr>
-                            <w:r>
-                              <w:t>+</w:t>
-                            </w:r>
-                            <w:proofErr w:type="spellStart"/>
-                            <w:proofErr w:type="gramStart"/>
-                            <w:r>
-                              <w:t>gett</w:t>
-                            </w:r>
-                            <w:r>
-                              <w:t>itle</w:t>
-                            </w:r>
-                            <w:proofErr w:type="spellEnd"/>
-                            <w:r>
-                              <w:t>(</w:t>
-                            </w:r>
-                            <w:proofErr w:type="gramEnd"/>
-                            <w:r>
-                              <w:t>) : String</w:t>
-                            </w:r>
-                          </w:p>
-                          <w:p>
-                            <w:pPr>
-                              <w:pStyle w:val="UMLtext"/>
-                            </w:pPr>
-                            <w:r>
-                              <w:t>+</w:t>
-                            </w:r>
-                            <w:proofErr w:type="spellStart"/>
-                            <w:proofErr w:type="gramStart"/>
-                            <w:r>
-                              <w:t>sett</w:t>
-                            </w:r>
-                            <w:r>
-                              <w:t>itle</w:t>
-                            </w:r>
-                            <w:proofErr w:type="spellEnd"/>
-                            <w:r>
-                              <w:t>(</w:t>
-                            </w:r>
-                            <w:proofErr w:type="gramEnd"/>
-                            <w:r>
-                              <w:t>title : String)</w:t>
-                            </w:r>
-                          </w:p>
-                          <w:p>
-                            <w:pPr>
-                              <w:pStyle w:val="UMLtext"/>
-                            </w:pPr>
-                            <w:r>
-                              <w:t>+</w:t>
-                            </w:r>
-                            <w:proofErr w:type="spellStart"/>
-                            <w:proofErr w:type="gramStart"/>
-                            <w:r>
-                              <w:t>geta</w:t>
-                            </w:r>
-                            <w:r>
-                              <w:t>uthorname</w:t>
-                            </w:r>
-                            <w:proofErr w:type="spellEnd"/>
-                            <w:r>
-                              <w:t>(</w:t>
-                            </w:r>
-                            <w:proofErr w:type="gramEnd"/>
-                            <w:r>
-                              <w:t>) : String</w:t>
-                            </w:r>
-                          </w:p>
-                          <w:p>
-                            <w:pPr>
-                              <w:pStyle w:val="UMLtext"/>
-                            </w:pPr>
-                            <w:r>
-                              <w:t>+</w:t>
-                            </w:r>
-                            <w:proofErr w:type="spellStart"/>
-                            <w:proofErr w:type="gramStart"/>
-                            <w:r>
-                              <w:t>seta</w:t>
-                            </w:r>
-                            <w:r>
-                              <w:t>uthorname</w:t>
-                            </w:r>
-                            <w:proofErr w:type="spellEnd"/>
-                            <w:r>
-                              <w:t>(</w:t>
-                            </w:r>
-                            <w:proofErr w:type="spellStart"/>
-                            <w:proofErr w:type="gramEnd"/>
-                            <w:r>
-                              <w:t>authorname</w:t>
-                            </w:r>
-                            <w:proofErr w:type="spellEnd"/>
-                            <w:r>
-                              <w:t xml:space="preserve"> : String)</w:t>
-                            </w:r>
-                          </w:p>
-                          <w:p>
-                            <w:pPr>
-                              <w:pStyle w:val="UMLtext"/>
-                            </w:pPr>
-                            <w:r>
-                              <w:t>+</w:t>
-                            </w:r>
-                            <w:proofErr w:type="spellStart"/>
-                            <w:proofErr w:type="gramStart"/>
                             <w:r>
                               <w:t>toString</w:t>
                             </w:r>
                             <w:proofErr w:type="spellEnd"/>
                             <w:r>
-                              <w:t>(</w:t>
-                            </w:r>
-                            <w:proofErr w:type="gramEnd"/>
-                            <w:r>
-                              <w:t>)</w:t>
+                              <w:t>()</w:t>
                             </w:r>
                             <w:r>
                               <w:t xml:space="preserve"> : String</w:t>
@@ -1481,13 +1396,8 @@
                               <w:pStyle w:val="UMLtext"/>
                             </w:pPr>
                             <w:r>
-                              <w:t>+</w:t>
-                            </w:r>
-                            <w:proofErr w:type="gramStart"/>
-                            <w:r>
-                              <w:t>equals(</w:t>
-                            </w:r>
-                            <w:proofErr w:type="gramEnd"/>
+                              <w:t>+equals(</w:t>
+                            </w:r>
                             <w:r>
                               <w:t>Object book</w:t>
                             </w:r>
@@ -1960,17 +1870,36 @@
                               <w:t>+</w:t>
                             </w:r>
                             <w:proofErr w:type="spellStart"/>
-                            <w:proofErr w:type="gramStart"/>
                             <w:r>
                               <w:t>getPaperQuality</w:t>
                             </w:r>
                             <w:proofErr w:type="spellEnd"/>
                             <w:r>
+                              <w:t>() : String</w:t>
+                            </w:r>
+                          </w:p>
+                          <w:p>
+                            <w:pPr>
+                              <w:pStyle w:val="UMLtext"/>
+                            </w:pPr>
+                            <w:r>
+                              <w:t>+</w:t>
+                            </w:r>
+                            <w:proofErr w:type="spellStart"/>
+                            <w:r>
+                              <w:t>setPaperQuality</w:t>
+                            </w:r>
+                            <w:proofErr w:type="spellEnd"/>
+                            <w:r>
                               <w:t>(</w:t>
                             </w:r>
-                            <w:proofErr w:type="gramEnd"/>
-                            <w:r>
-                              <w:t>) : String</w:t>
+                            <w:proofErr w:type="spellStart"/>
+                            <w:r>
+                              <w:t>paperQuality</w:t>
+                            </w:r>
+                            <w:proofErr w:type="spellEnd"/>
+                            <w:r>
+                              <w:t xml:space="preserve"> : Enumeration)</w:t>
                             </w:r>
                           </w:p>
                           <w:p>
@@ -1981,18 +1910,32 @@
                               <w:t>+</w:t>
                             </w:r>
                             <w:proofErr w:type="spellStart"/>
-                            <w:proofErr w:type="gramStart"/>
-                            <w:r>
-                              <w:t>setPaperQuality</w:t>
+                            <w:r>
+                              <w:t>getIssuingFrequency</w:t>
+                            </w:r>
+                            <w:proofErr w:type="spellEnd"/>
+                            <w:r>
+                              <w:t>() : String</w:t>
+                            </w:r>
+                          </w:p>
+                          <w:p>
+                            <w:pPr>
+                              <w:pStyle w:val="UMLtext"/>
+                            </w:pPr>
+                            <w:r>
+                              <w:t>+</w:t>
+                            </w:r>
+                            <w:proofErr w:type="spellStart"/>
+                            <w:r>
+                              <w:t>setIssuingFrequency</w:t>
                             </w:r>
                             <w:proofErr w:type="spellEnd"/>
                             <w:r>
                               <w:t>(</w:t>
                             </w:r>
                             <w:proofErr w:type="spellStart"/>
-                            <w:proofErr w:type="gramEnd"/>
-                            <w:r>
-                              <w:t>paperQuality</w:t>
+                            <w:r>
+                              <w:t>issuingFrequency</w:t>
                             </w:r>
                             <w:proofErr w:type="spellEnd"/>
                             <w:r>
@@ -2007,78 +1950,21 @@
                               <w:t>+</w:t>
                             </w:r>
                             <w:proofErr w:type="spellStart"/>
-                            <w:proofErr w:type="gramStart"/>
-                            <w:r>
-                              <w:t>getIssuingFrequency</w:t>
-                            </w:r>
-                            <w:proofErr w:type="spellEnd"/>
-                            <w:r>
-                              <w:t>(</w:t>
-                            </w:r>
-                            <w:proofErr w:type="gramEnd"/>
-                            <w:r>
-                              <w:t>) : String</w:t>
-                            </w:r>
-                          </w:p>
-                          <w:p>
-                            <w:pPr>
-                              <w:pStyle w:val="UMLtext"/>
-                            </w:pPr>
-                            <w:r>
-                              <w:t>+</w:t>
-                            </w:r>
-                            <w:proofErr w:type="spellStart"/>
-                            <w:proofErr w:type="gramStart"/>
-                            <w:r>
-                              <w:t>setIssuingFrequency</w:t>
-                            </w:r>
-                            <w:proofErr w:type="spellEnd"/>
-                            <w:r>
-                              <w:t>(</w:t>
-                            </w:r>
-                            <w:proofErr w:type="spellStart"/>
-                            <w:proofErr w:type="gramEnd"/>
-                            <w:r>
-                              <w:t>issuingFrequency</w:t>
-                            </w:r>
-                            <w:proofErr w:type="spellEnd"/>
-                            <w:r>
-                              <w:t xml:space="preserve"> : Enumeration)</w:t>
-                            </w:r>
-                          </w:p>
-                          <w:p>
-                            <w:pPr>
-                              <w:pStyle w:val="UMLtext"/>
-                            </w:pPr>
-                            <w:r>
-                              <w:t>+</w:t>
-                            </w:r>
-                            <w:proofErr w:type="spellStart"/>
-                            <w:proofErr w:type="gramStart"/>
                             <w:r>
                               <w:t>toString</w:t>
                             </w:r>
                             <w:proofErr w:type="spellEnd"/>
                             <w:r>
-                              <w:t>(</w:t>
-                            </w:r>
-                            <w:proofErr w:type="gramEnd"/>
-                            <w:r>
-                              <w:t>) : String</w:t>
-                            </w:r>
-                          </w:p>
-                          <w:p>
-                            <w:pPr>
-                              <w:pStyle w:val="UMLtext"/>
-                            </w:pPr>
-                            <w:r>
-                              <w:t>+</w:t>
-                            </w:r>
-                            <w:proofErr w:type="gramStart"/>
-                            <w:r>
-                              <w:t>equals(</w:t>
-                            </w:r>
-                            <w:proofErr w:type="gramEnd"/>
+                              <w:t>() : String</w:t>
+                            </w:r>
+                          </w:p>
+                          <w:p>
+                            <w:pPr>
+                              <w:pStyle w:val="UMLtext"/>
+                            </w:pPr>
+                            <w:r>
+                              <w:t>+equals(</w:t>
+                            </w:r>
                             <w:r>
                               <w:t>Object magazine</w:t>
                             </w:r>
@@ -2302,6 +2188,9 @@
     <w:p/>
     <w:p>
       <w:r>
+        <w:rPr>
+          <w:noProof/>
+        </w:rPr>
         <mc:AlternateContent>
           <mc:Choice Requires="wps">
             <w:drawing>
@@ -2468,19 +2357,35 @@
                             </w:r>
                             <w:proofErr w:type="spellStart"/>
                             <w:r>
-                              <w:t>getMin_</w:t>
-                            </w:r>
-                            <w:proofErr w:type="gramStart"/>
-                            <w:r>
-                              <w:t>age</w:t>
+                              <w:t>getMin_age</w:t>
+                            </w:r>
+                            <w:proofErr w:type="spellEnd"/>
+                            <w:r>
+                              <w:t>() : Integer</w:t>
+                            </w:r>
+                          </w:p>
+                          <w:p>
+                            <w:pPr>
+                              <w:pStyle w:val="UMLtext"/>
+                            </w:pPr>
+                            <w:r>
+                              <w:t>+</w:t>
+                            </w:r>
+                            <w:proofErr w:type="spellStart"/>
+                            <w:r>
+                              <w:t>setMin_age</w:t>
                             </w:r>
                             <w:proofErr w:type="spellEnd"/>
                             <w:r>
                               <w:t>(</w:t>
                             </w:r>
-                            <w:proofErr w:type="gramEnd"/>
-                            <w:r>
-                              <w:t>) : Integer</w:t>
+                            <w:proofErr w:type="spellStart"/>
+                            <w:r>
+                              <w:t>min_age</w:t>
+                            </w:r>
+                            <w:proofErr w:type="spellEnd"/>
+                            <w:r>
+                              <w:t xml:space="preserve"> : Integer)</w:t>
                             </w:r>
                           </w:p>
                           <w:p>
@@ -2492,61 +2397,19 @@
                             </w:r>
                             <w:proofErr w:type="spellStart"/>
                             <w:r>
-                              <w:t>setMin_</w:t>
-                            </w:r>
-                            <w:proofErr w:type="gramStart"/>
-                            <w:r>
-                              <w:t>age</w:t>
-                            </w:r>
-                            <w:proofErr w:type="spellEnd"/>
-                            <w:r>
-                              <w:t>(</w:t>
-                            </w:r>
-                            <w:proofErr w:type="spellStart"/>
-                            <w:proofErr w:type="gramEnd"/>
-                            <w:r>
-                              <w:t>min_age</w:t>
-                            </w:r>
-                            <w:proofErr w:type="spellEnd"/>
-                            <w:r>
-                              <w:t xml:space="preserve"> : Integer)</w:t>
-                            </w:r>
-                          </w:p>
-                          <w:p>
-                            <w:pPr>
-                              <w:pStyle w:val="UMLtext"/>
-                            </w:pPr>
-                            <w:r>
-                              <w:t>+</w:t>
-                            </w:r>
-                            <w:proofErr w:type="spellStart"/>
-                            <w:proofErr w:type="gramStart"/>
-                            <w:r>
                               <w:t>toString</w:t>
                             </w:r>
                             <w:proofErr w:type="spellEnd"/>
                             <w:r>
-                              <w:t>(</w:t>
-                            </w:r>
-                            <w:proofErr w:type="gramEnd"/>
-                            <w:r>
-                              <w:t>) : String</w:t>
-                            </w:r>
-                          </w:p>
-                          <w:p>
-                            <w:pPr>
-                              <w:pStyle w:val="UMLtext"/>
-                            </w:pPr>
-                            <w:r>
-                              <w:t>+</w:t>
-                            </w:r>
-                            <w:proofErr w:type="gramStart"/>
-                            <w:r>
-                              <w:t>equals( Object</w:t>
-                            </w:r>
-                            <w:proofErr w:type="gramEnd"/>
-                            <w:r>
-                              <w:t xml:space="preserve"> </w:t>
+                              <w:t>() : String</w:t>
+                            </w:r>
+                          </w:p>
+                          <w:p>
+                            <w:pPr>
+                              <w:pStyle w:val="UMLtext"/>
+                            </w:pPr>
+                            <w:r>
+                              <w:t xml:space="preserve">+equals( Object </w:t>
                             </w:r>
                             <w:proofErr w:type="spellStart"/>
                             <w:r>
@@ -2782,6 +2645,9 @@
                             <w:pPr>
                               <w:pStyle w:val="UMLtext"/>
                             </w:pPr>
+                            <w:r>
+                              <w:t>#</w:t>
+                            </w:r>
                             <w:proofErr w:type="spellStart"/>
                             <w:r>
                               <w:t>editionNum</w:t>
@@ -2798,6 +2664,9 @@
                                 <w:bottom w:val="single" w:sz="12" w:space="1" w:color="auto"/>
                               </w:pBdr>
                             </w:pPr>
+                            <w:r>
+                              <w:t>#</w:t>
+                            </w:r>
                             <w:proofErr w:type="spellStart"/>
                             <w:r>
                               <w:t>specialty_field</w:t>
@@ -2811,24 +2680,25 @@
                             <w:pPr>
                               <w:pStyle w:val="UMLtext"/>
                             </w:pPr>
-                            <w:proofErr w:type="spellStart"/>
-                            <w:proofErr w:type="gramStart"/>
+                            <w:r>
+                              <w:t>+</w:t>
+                            </w:r>
+                            <w:proofErr w:type="spellStart"/>
                             <w:r>
                               <w:t>getEditionNum</w:t>
                             </w:r>
                             <w:proofErr w:type="spellEnd"/>
                             <w:r>
-                              <w:t>(</w:t>
-                            </w:r>
-                            <w:proofErr w:type="gramEnd"/>
-                            <w:r>
-                              <w:t>)</w:t>
-                            </w:r>
-                          </w:p>
-                          <w:p>
-                            <w:pPr>
-                              <w:pStyle w:val="UMLtext"/>
-                            </w:pPr>
+                              <w:t>()</w:t>
+                            </w:r>
+                          </w:p>
+                          <w:p>
+                            <w:pPr>
+                              <w:pStyle w:val="UMLtext"/>
+                            </w:pPr>
+                            <w:r>
+                              <w:t>+</w:t>
+                            </w:r>
                             <w:proofErr w:type="spellStart"/>
                             <w:r>
                               <w:t>setEditionNum</w:t>
@@ -2839,6 +2709,9 @@
                             <w:pPr>
                               <w:pStyle w:val="UMLtext"/>
                             </w:pPr>
+                            <w:r>
+                              <w:t>+</w:t>
+                            </w:r>
                             <w:proofErr w:type="spellStart"/>
                             <w:r>
                               <w:t>getSpecialtyF</w:t>
@@ -2852,6 +2725,9 @@
                             <w:pPr>
                               <w:pStyle w:val="UMLtext"/>
                             </w:pPr>
+                            <w:r>
+                              <w:t>+</w:t>
+                            </w:r>
                             <w:proofErr w:type="spellStart"/>
                             <w:r>
                               <w:t>setSpecialtyF</w:t>
@@ -2865,31 +2741,27 @@
                             <w:pPr>
                               <w:pStyle w:val="UMLtext"/>
                             </w:pPr>
-                            <w:proofErr w:type="spellStart"/>
-                            <w:proofErr w:type="gramStart"/>
+                            <w:r>
+                              <w:t>+</w:t>
+                            </w:r>
+                            <w:proofErr w:type="spellStart"/>
                             <w:r>
                               <w:t>toString</w:t>
                             </w:r>
                             <w:proofErr w:type="spellEnd"/>
                             <w:r>
-                              <w:t>(</w:t>
-                            </w:r>
-                            <w:proofErr w:type="gramEnd"/>
-                            <w:r>
-                              <w:t>) : String</w:t>
-                            </w:r>
-                          </w:p>
-                          <w:p>
-                            <w:pPr>
-                              <w:pStyle w:val="UMLtext"/>
-                            </w:pPr>
-                            <w:proofErr w:type="gramStart"/>
-                            <w:r>
-                              <w:t>equals(</w:t>
-                            </w:r>
-                            <w:proofErr w:type="gramEnd"/>
-                            <w:r>
-                              <w:t xml:space="preserve">Object </w:t>
+                              <w:t>() : String</w:t>
+                            </w:r>
+                          </w:p>
+                          <w:p>
+                            <w:pPr>
+                              <w:pStyle w:val="UMLtext"/>
+                            </w:pPr>
+                            <w:r>
+                              <w:t>+</w:t>
+                            </w:r>
+                            <w:r>
+                              <w:t xml:space="preserve">equals(Object </w:t>
                             </w:r>
                             <w:proofErr w:type="spellStart"/>
                             <w:r>
@@ -2922,7 +2794,11 @@
           </mc:Choice>
           <mc:Fallback>
             <w:pict>
-              <v:shape w14:anchorId="6C42CE7F" id="_x0000_s1031" type="#_x0000_t202" style="position:absolute;margin-left:707.55pt;margin-top:227pt;width:383.55pt;height:213.95pt;z-index:251688960;visibility:visible;mso-wrap-style:square;mso-width-percent:0;mso-height-percent:0;mso-wrap-distance-left:9pt;mso-wrap-distance-top:3.6pt;mso-wrap-distance-right:9pt;mso-wrap-distance-bottom:3.6pt;mso-position-horizontal:absolute;mso-position-horizontal-relative:text;mso-position-vertical:absolute;mso-position-vertical-relative:text;mso-width-percent:0;mso-height-percent:0;mso-width-relative:margin;mso-height-relative:margin;v-text-anchor:top" o:gfxdata="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">
+              <v:shapetype w14:anchorId="6C42CE7F" id="_x0000_t202" coordsize="21600,21600" o:spt="202" path="m,l,21600r21600,l21600,xe">
+                <v:stroke joinstyle="miter"/>
+                <v:path gradientshapeok="t" o:connecttype="rect"/>
+              </v:shapetype>
+              <v:shape id="_x0000_s1031" type="#_x0000_t202" style="position:absolute;margin-left:707.55pt;margin-top:227pt;width:383.55pt;height:213.95pt;z-index:251688960;visibility:visible;mso-wrap-style:square;mso-width-percent:0;mso-height-percent:0;mso-wrap-distance-left:9pt;mso-wrap-distance-top:3.6pt;mso-wrap-distance-right:9pt;mso-wrap-distance-bottom:3.6pt;mso-position-horizontal:absolute;mso-position-horizontal-relative:text;mso-position-vertical:absolute;mso-position-vertical-relative:text;mso-width-percent:0;mso-height-percent:0;mso-width-relative:margin;mso-height-relative:margin;v-text-anchor:top" o:gfxdata="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">
                 <v:textbox>
                   <w:txbxContent>
                     <w:p>
@@ -2942,6 +2818,9 @@
                       <w:pPr>
                         <w:pStyle w:val="UMLtext"/>
                       </w:pPr>
+                      <w:r>
+                        <w:t>#</w:t>
+                      </w:r>
                       <w:proofErr w:type="spellStart"/>
                       <w:r>
                         <w:t>editionNum</w:t>
@@ -2958,6 +2837,9 @@
                           <w:bottom w:val="single" w:sz="12" w:space="1" w:color="auto"/>
                         </w:pBdr>
                       </w:pPr>
+                      <w:r>
+                        <w:t>#</w:t>
+                      </w:r>
                       <w:proofErr w:type="spellStart"/>
                       <w:r>
                         <w:t>specialty_field</w:t>
@@ -2971,6 +2853,9 @@
                       <w:pPr>
                         <w:pStyle w:val="UMLtext"/>
                       </w:pPr>
+                      <w:r>
+                        <w:t>+</w:t>
+                      </w:r>
                       <w:proofErr w:type="spellStart"/>
                       <w:proofErr w:type="gramStart"/>
                       <w:r>
@@ -2989,6 +2874,9 @@
                       <w:pPr>
                         <w:pStyle w:val="UMLtext"/>
                       </w:pPr>
+                      <w:r>
+                        <w:t>+</w:t>
+                      </w:r>
                       <w:proofErr w:type="spellStart"/>
                       <w:r>
                         <w:t>setEditionNum</w:t>
@@ -2999,6 +2887,9 @@
                       <w:pPr>
                         <w:pStyle w:val="UMLtext"/>
                       </w:pPr>
+                      <w:r>
+                        <w:t>+</w:t>
+                      </w:r>
                       <w:proofErr w:type="spellStart"/>
                       <w:r>
                         <w:t>getSpecialtyF</w:t>
@@ -3012,6 +2903,9 @@
                       <w:pPr>
                         <w:pStyle w:val="UMLtext"/>
                       </w:pPr>
+                      <w:r>
+                        <w:t>+</w:t>
+                      </w:r>
                       <w:proofErr w:type="spellStart"/>
                       <w:r>
                         <w:t>setSpecialtyF</w:t>
@@ -3025,6 +2919,9 @@
                       <w:pPr>
                         <w:pStyle w:val="UMLtext"/>
                       </w:pPr>
+                      <w:r>
+                        <w:t>+</w:t>
+                      </w:r>
                       <w:proofErr w:type="spellStart"/>
                       <w:proofErr w:type="gramStart"/>
                       <w:r>
@@ -3043,6 +2940,9 @@
                       <w:pPr>
                         <w:pStyle w:val="UMLtext"/>
                       </w:pPr>
+                      <w:r>
+                        <w:t>+</w:t>
+                      </w:r>
                       <w:proofErr w:type="gramStart"/>
                       <w:r>
                         <w:t>equals(</w:t>
@@ -3072,6 +2972,9 @@
         </mc:AlternateContent>
       </w:r>
       <w:r>
+        <w:rPr>
+          <w:noProof/>
+        </w:rPr>
         <mc:AlternateContent>
           <mc:Choice Requires="wps">
             <w:drawing>
@@ -3141,8 +3044,6 @@
       <w:r>
         <w:tab/>
       </w:r>
-      <w:bookmarkStart w:id="0" w:name="_GoBack"/>
-      <w:bookmarkEnd w:id="0"/>
     </w:p>
     <w:sectPr>
       <w:pgSz w:w="25515" w:h="19845" w:orient="landscape"/>
@@ -3551,6 +3452,7 @@
   <w:style w:type="character" w:default="1" w:styleId="DefaultParagraphFont">
     <w:name w:val="Default Paragraph Font"/>
     <w:uiPriority w:val="1"/>
+    <w:semiHidden/>
     <w:unhideWhenUsed/>
   </w:style>
   <w:style w:type="table" w:default="1" w:styleId="TableNormal">
@@ -3914,7 +3816,7 @@
 </file>
 
 <file path=customXml/itemProps1.xml><?xml version="1.0" encoding="utf-8"?>
-<ds:datastoreItem xmlns:ds="http://schemas.openxmlformats.org/officeDocument/2006/customXml" ds:itemID="{91ACB3A1-6A55-4667-94C0-0BE8CE9B3F48}">
+<ds:datastoreItem xmlns:ds="http://schemas.openxmlformats.org/officeDocument/2006/customXml" ds:itemID="{0C0D2C75-37E8-4F3A-B5C8-CF66D4E22D35}">
   <ds:schemaRefs>
     <ds:schemaRef ds:uri="http://schemas.openxmlformats.org/officeDocument/2006/bibliography"/>
   </ds:schemaRefs>

</xml_diff>